<commit_message>
Updates to Soldering Links (#147)
</commit_message>
<xml_diff>
--- a/docs/mde_docs/ECE Design Studio Policy.docx
+++ b/docs/mde_docs/ECE Design Studio Policy.docx
@@ -1,6 +1,6 @@
 
 <file path=word/document.xml><?xml version="1.0" encoding="utf-8"?>
-<w:document xmlns:wpc="http://schemas.microsoft.com/office/word/2010/wordprocessingCanvas" xmlns:cx="http://schemas.microsoft.com/office/drawing/2014/chartex" xmlns:cx1="http://schemas.microsoft.com/office/drawing/2015/9/8/chartex" xmlns:cx2="http://schemas.microsoft.com/office/drawing/2015/10/21/chartex" xmlns:cx3="http://schemas.microsoft.com/office/drawing/2016/5/9/chartex" xmlns:cx4="http://schemas.microsoft.com/office/drawing/2016/5/10/chartex" xmlns:cx5="http://schemas.microsoft.com/office/drawing/2016/5/11/chartex" xmlns:cx6="http://schemas.microsoft.com/office/drawing/2016/5/12/chartex" xmlns:cx7="http://schemas.microsoft.com/office/drawing/2016/5/13/chartex" xmlns:cx8="http://schemas.microsoft.com/office/drawing/2016/5/14/chartex" xmlns:mc="http://schemas.openxmlformats.org/markup-compatibility/2006" xmlns:aink="http://schemas.microsoft.com/office/drawing/2016/ink" xmlns:am3d="http://schemas.microsoft.com/office/drawing/2017/model3d" xmlns:o="urn:schemas-microsoft-com:office:office" xmlns:r="http://schemas.openxmlformats.org/officeDocument/2006/relationships" xmlns:m="http://schemas.openxmlformats.org/officeDocument/2006/math" xmlns:v="urn:schemas-microsoft-com:vml" xmlns:wp14="http://schemas.microsoft.com/office/word/2010/wordprocessingDrawing" xmlns:wp="http://schemas.openxmlformats.org/drawingml/2006/wordprocessingDrawing" xmlns:w10="urn:schemas-microsoft-com:office:word" xmlns:w="http://schemas.openxmlformats.org/wordprocessingml/2006/main" xmlns:w14="http://schemas.microsoft.com/office/word/2010/wordml" xmlns:w15="http://schemas.microsoft.com/office/word/2012/wordml" xmlns:w16cid="http://schemas.microsoft.com/office/word/2016/wordml/cid" xmlns:w16se="http://schemas.microsoft.com/office/word/2015/wordml/symex" xmlns:wpg="http://schemas.microsoft.com/office/word/2010/wordprocessingGroup" xmlns:wpi="http://schemas.microsoft.com/office/word/2010/wordprocessingInk" xmlns:wne="http://schemas.microsoft.com/office/word/2006/wordml" xmlns:wps="http://schemas.microsoft.com/office/word/2010/wordprocessingShape" mc:Ignorable="w14 w15 w16se w16cid wp14">
+<w:document xmlns:wpc="http://schemas.microsoft.com/office/word/2010/wordprocessingCanvas" xmlns:cx="http://schemas.microsoft.com/office/drawing/2014/chartex" xmlns:cx1="http://schemas.microsoft.com/office/drawing/2015/9/8/chartex" xmlns:cx2="http://schemas.microsoft.com/office/drawing/2015/10/21/chartex" xmlns:cx3="http://schemas.microsoft.com/office/drawing/2016/5/9/chartex" xmlns:cx4="http://schemas.microsoft.com/office/drawing/2016/5/10/chartex" xmlns:cx5="http://schemas.microsoft.com/office/drawing/2016/5/11/chartex" xmlns:cx6="http://schemas.microsoft.com/office/drawing/2016/5/12/chartex" xmlns:cx7="http://schemas.microsoft.com/office/drawing/2016/5/13/chartex" xmlns:cx8="http://schemas.microsoft.com/office/drawing/2016/5/14/chartex" xmlns:mc="http://schemas.openxmlformats.org/markup-compatibility/2006" xmlns:aink="http://schemas.microsoft.com/office/drawing/2016/ink" xmlns:am3d="http://schemas.microsoft.com/office/drawing/2017/model3d" xmlns:o="urn:schemas-microsoft-com:office:office" xmlns:oel="http://schemas.microsoft.com/office/2019/extlst" xmlns:r="http://schemas.openxmlformats.org/officeDocument/2006/relationships" xmlns:m="http://schemas.openxmlformats.org/officeDocument/2006/math" xmlns:v="urn:schemas-microsoft-com:vml" xmlns:wp14="http://schemas.microsoft.com/office/word/2010/wordprocessingDrawing" xmlns:wp="http://schemas.openxmlformats.org/drawingml/2006/wordprocessingDrawing" xmlns:w10="urn:schemas-microsoft-com:office:word" xmlns:w="http://schemas.openxmlformats.org/wordprocessingml/2006/main" xmlns:w14="http://schemas.microsoft.com/office/word/2010/wordml" xmlns:w15="http://schemas.microsoft.com/office/word/2012/wordml" xmlns:w16cex="http://schemas.microsoft.com/office/word/2018/wordml/cex" xmlns:w16cid="http://schemas.microsoft.com/office/word/2016/wordml/cid" xmlns:w16="http://schemas.microsoft.com/office/word/2018/wordml" xmlns:w16sdtdh="http://schemas.microsoft.com/office/word/2020/wordml/sdtdatahash" xmlns:w16se="http://schemas.microsoft.com/office/word/2015/wordml/symex" xmlns:wpg="http://schemas.microsoft.com/office/word/2010/wordprocessingGroup" xmlns:wpi="http://schemas.microsoft.com/office/word/2010/wordprocessingInk" xmlns:wne="http://schemas.microsoft.com/office/word/2006/wordml" xmlns:wps="http://schemas.microsoft.com/office/word/2010/wordprocessingShape" mc:Ignorable="w14 w15 w16se w16cid w16 w16cex w16sdtdh wp14">
   <w:body>
     <w:p>
       <w:pPr>
@@ -81,7 +81,27 @@
           <w:sz w:val="22"/>
           <w:szCs w:val="22"/>
         </w:rPr>
-        <w:t>The Design Studio and the AMP Lab are separate entities but they share the same entrance door.</w:t>
+        <w:t xml:space="preserve">The Design Studio and the AMP Lab are separate </w:t>
+      </w:r>
+      <w:proofErr w:type="gramStart"/>
+      <w:r>
+        <w:rPr>
+          <w:rFonts w:ascii="Calibri" w:eastAsia="Times New Roman" w:hAnsi="Calibri" w:cs="Calibri"/>
+          <w:color w:val="000000"/>
+          <w:sz w:val="22"/>
+          <w:szCs w:val="22"/>
+        </w:rPr>
+        <w:t>entities</w:t>
+      </w:r>
+      <w:proofErr w:type="gramEnd"/>
+      <w:r>
+        <w:rPr>
+          <w:rFonts w:ascii="Calibri" w:eastAsia="Times New Roman" w:hAnsi="Calibri" w:cs="Calibri"/>
+          <w:color w:val="000000"/>
+          <w:sz w:val="22"/>
+          <w:szCs w:val="22"/>
+        </w:rPr>
+        <w:t xml:space="preserve"> but they share the same entrance door.</w:t>
       </w:r>
     </w:p>
     <w:p>
@@ -149,14 +169,25 @@
           <w:rFonts w:ascii="Times New Roman" w:eastAsia="Times New Roman" w:hAnsi="Times New Roman" w:cs="Times New Roman"/>
         </w:rPr>
       </w:pPr>
-      <w:r>
-        <w:rPr>
-          <w:rFonts w:ascii="Calibri" w:eastAsia="Times New Roman" w:hAnsi="Calibri" w:cs="Calibri"/>
-          <w:color w:val="000000"/>
-          <w:sz w:val="22"/>
-          <w:szCs w:val="22"/>
-        </w:rPr>
-        <w:t>In order to be authorized to use the Design Studio, you must be one of the following:</w:t>
+      <w:proofErr w:type="gramStart"/>
+      <w:r>
+        <w:rPr>
+          <w:rFonts w:ascii="Calibri" w:eastAsia="Times New Roman" w:hAnsi="Calibri" w:cs="Calibri"/>
+          <w:color w:val="000000"/>
+          <w:sz w:val="22"/>
+          <w:szCs w:val="22"/>
+        </w:rPr>
+        <w:t>In order to</w:t>
+      </w:r>
+      <w:proofErr w:type="gramEnd"/>
+      <w:r>
+        <w:rPr>
+          <w:rFonts w:ascii="Calibri" w:eastAsia="Times New Roman" w:hAnsi="Calibri" w:cs="Calibri"/>
+          <w:color w:val="000000"/>
+          <w:sz w:val="22"/>
+          <w:szCs w:val="22"/>
+        </w:rPr>
+        <w:t xml:space="preserve"> be authorized to use the Design Studio, you must be one of the following:</w:t>
       </w:r>
     </w:p>
     <w:p>
@@ -270,10 +301,19 @@
           <w:sz w:val="22"/>
           <w:szCs w:val="22"/>
         </w:rPr>
-        <w:t>Swipe Access is not required for Basic solder training</w:t>
-      </w:r>
-      <w:bookmarkStart w:id="0" w:name="_GoBack"/>
-      <w:bookmarkEnd w:id="0"/>
+        <w:t xml:space="preserve">Swipe Access is not required for Basic solder </w:t>
+      </w:r>
+      <w:proofErr w:type="gramStart"/>
+      <w:r>
+        <w:rPr>
+          <w:rFonts w:ascii="Calibri" w:eastAsia="Times New Roman" w:hAnsi="Calibri" w:cs="Calibri"/>
+          <w:color w:val="000000"/>
+          <w:sz w:val="22"/>
+          <w:szCs w:val="22"/>
+        </w:rPr>
+        <w:t>training</w:t>
+      </w:r>
+      <w:proofErr w:type="gramEnd"/>
     </w:p>
     <w:p>
       <w:pPr>
@@ -362,7 +402,27 @@
           <w:sz w:val="22"/>
           <w:szCs w:val="22"/>
         </w:rPr>
-        <w:t>You may eat in the Conference Room.</w:t>
+        <w:t xml:space="preserve">You </w:t>
+      </w:r>
+      <w:proofErr w:type="gramStart"/>
+      <w:r>
+        <w:rPr>
+          <w:rFonts w:ascii="Calibri" w:eastAsia="Times New Roman" w:hAnsi="Calibri" w:cs="Calibri"/>
+          <w:color w:val="000000"/>
+          <w:sz w:val="22"/>
+          <w:szCs w:val="22"/>
+        </w:rPr>
+        <w:t>may</w:t>
+      </w:r>
+      <w:proofErr w:type="gramEnd"/>
+      <w:r>
+        <w:rPr>
+          <w:rFonts w:ascii="Calibri" w:eastAsia="Times New Roman" w:hAnsi="Calibri" w:cs="Calibri"/>
+          <w:color w:val="000000"/>
+          <w:sz w:val="22"/>
+          <w:szCs w:val="22"/>
+        </w:rPr>
+        <w:t xml:space="preserve"> eat in the Conference Room.</w:t>
       </w:r>
     </w:p>
     <w:p>
@@ -405,6 +465,7 @@
         </w:rPr>
         <w:t xml:space="preserve">Between 8 am and 5 pm, Monday through Friday, you may work alone. </w:t>
       </w:r>
+      <w:proofErr w:type="gramStart"/>
       <w:r>
         <w:rPr>
           <w:rFonts w:ascii="Calibri" w:eastAsia="Times New Roman" w:hAnsi="Calibri" w:cs="Calibri"/>
@@ -414,7 +475,19 @@
           <w:sz w:val="22"/>
           <w:szCs w:val="22"/>
         </w:rPr>
-        <w:t>Any other hours, you must have a buddy accompanying you.</w:t>
+        <w:t>Any</w:t>
+      </w:r>
+      <w:proofErr w:type="gramEnd"/>
+      <w:r>
+        <w:rPr>
+          <w:rFonts w:ascii="Calibri" w:eastAsia="Times New Roman" w:hAnsi="Calibri" w:cs="Calibri"/>
+          <w:b/>
+          <w:bCs/>
+          <w:color w:val="000000"/>
+          <w:sz w:val="22"/>
+          <w:szCs w:val="22"/>
+        </w:rPr>
+        <w:t xml:space="preserve"> other hours, you must have a buddy accompanying you.</w:t>
       </w:r>
       <w:r>
         <w:rPr>
@@ -513,7 +586,43 @@
           <w:sz w:val="22"/>
           <w:szCs w:val="22"/>
         </w:rPr>
-        <w:t>After passing the Safety Quiz and the Soldering Quiz, many ECE students may use the shared soldering equipment. This includes ECE 4805/6 and ECE 4205/6 students, IEEE students, and others by permission.</w:t>
+        <w:t xml:space="preserve">After passing the Safety </w:t>
+      </w:r>
+      <w:r>
+        <w:rPr>
+          <w:rFonts w:ascii="Calibri" w:eastAsia="Times New Roman" w:hAnsi="Calibri" w:cs="Calibri"/>
+          <w:color w:val="000000"/>
+          <w:sz w:val="22"/>
+          <w:szCs w:val="22"/>
+        </w:rPr>
+        <w:t>Training and taking the basic soldering instruction (provided by the Amp Lab)</w:t>
+      </w:r>
+      <w:r>
+        <w:rPr>
+          <w:rFonts w:ascii="Calibri" w:eastAsia="Times New Roman" w:hAnsi="Calibri" w:cs="Calibri"/>
+          <w:color w:val="000000"/>
+          <w:sz w:val="22"/>
+          <w:szCs w:val="22"/>
+        </w:rPr>
+        <w:t xml:space="preserve">, ECE students may use the shared soldering equipment. This includes ECE 4805/6 students, IEEE students, </w:t>
+      </w:r>
+      <w:r>
+        <w:rPr>
+          <w:rFonts w:ascii="Calibri" w:eastAsia="Times New Roman" w:hAnsi="Calibri" w:cs="Calibri"/>
+          <w:color w:val="000000"/>
+          <w:sz w:val="22"/>
+          <w:szCs w:val="22"/>
+        </w:rPr>
+        <w:t xml:space="preserve">Amp Lab Members, </w:t>
+      </w:r>
+      <w:r>
+        <w:rPr>
+          <w:rFonts w:ascii="Calibri" w:eastAsia="Times New Roman" w:hAnsi="Calibri" w:cs="Calibri"/>
+          <w:color w:val="000000"/>
+          <w:sz w:val="22"/>
+          <w:szCs w:val="22"/>
+        </w:rPr>
+        <w:t>and others by permission.</w:t>
       </w:r>
     </w:p>
     <w:p>
@@ -530,42 +639,19 @@
           <w:sz w:val="22"/>
           <w:szCs w:val="22"/>
         </w:rPr>
-        <w:t>AMP Lab students must pass basic soldering certification to use the shared soldering equipment.</w:t>
-      </w:r>
-    </w:p>
-    <w:p>
-      <w:pPr>
-        <w:spacing w:after="160"/>
-        <w:rPr>
-          <w:rFonts w:ascii="Times New Roman" w:eastAsia="Times New Roman" w:hAnsi="Times New Roman" w:cs="Times New Roman"/>
-        </w:rPr>
-      </w:pPr>
-      <w:r>
-        <w:rPr>
-          <w:rFonts w:ascii="Calibri" w:eastAsia="Times New Roman" w:hAnsi="Calibri" w:cs="Calibri"/>
-          <w:color w:val="000000"/>
-          <w:sz w:val="22"/>
-          <w:szCs w:val="22"/>
-        </w:rPr>
-        <w:t>If you need help, ask certified AMP Lab students.</w:t>
-      </w:r>
-    </w:p>
-    <w:p>
-      <w:pPr>
-        <w:spacing w:after="160"/>
-        <w:rPr>
-          <w:rFonts w:ascii="Times New Roman" w:eastAsia="Times New Roman" w:hAnsi="Times New Roman" w:cs="Times New Roman"/>
-        </w:rPr>
-      </w:pPr>
-      <w:r>
-        <w:rPr>
-          <w:rFonts w:ascii="Calibri" w:eastAsia="Times New Roman" w:hAnsi="Calibri" w:cs="Calibri"/>
-          <w:color w:val="000000"/>
-          <w:sz w:val="22"/>
-          <w:szCs w:val="22"/>
-        </w:rPr>
-        <w:t>ECE students may take basic soldering certification. Contact one of the AMP Lab soldering instructors.</w:t>
-      </w:r>
+        <w:t xml:space="preserve">To get trained, sign up for a training here: </w:t>
+      </w:r>
+      <w:proofErr w:type="gramStart"/>
+      <w:r>
+        <w:rPr>
+          <w:rFonts w:ascii="Calibri" w:eastAsia="Times New Roman" w:hAnsi="Calibri" w:cs="Calibri"/>
+          <w:color w:val="000000"/>
+          <w:sz w:val="22"/>
+          <w:szCs w:val="22"/>
+        </w:rPr>
+        <w:t>https://amp-lab.org/soldering</w:t>
+      </w:r>
+      <w:proofErr w:type="gramEnd"/>
     </w:p>
     <w:p>
       <w:pPr>
@@ -583,7 +669,31 @@
           <w:sz w:val="22"/>
           <w:szCs w:val="22"/>
         </w:rPr>
-        <w:t>Safety glasses must be worn at all times while soldering.</w:t>
+        <w:t xml:space="preserve">Safety glasses must be </w:t>
+      </w:r>
+      <w:proofErr w:type="gramStart"/>
+      <w:r>
+        <w:rPr>
+          <w:rFonts w:ascii="Calibri" w:eastAsia="Times New Roman" w:hAnsi="Calibri" w:cs="Calibri"/>
+          <w:b/>
+          <w:bCs/>
+          <w:color w:val="000000"/>
+          <w:sz w:val="22"/>
+          <w:szCs w:val="22"/>
+        </w:rPr>
+        <w:t>worn at all times</w:t>
+      </w:r>
+      <w:proofErr w:type="gramEnd"/>
+      <w:r>
+        <w:rPr>
+          <w:rFonts w:ascii="Calibri" w:eastAsia="Times New Roman" w:hAnsi="Calibri" w:cs="Calibri"/>
+          <w:b/>
+          <w:bCs/>
+          <w:color w:val="000000"/>
+          <w:sz w:val="22"/>
+          <w:szCs w:val="22"/>
+        </w:rPr>
+        <w:t xml:space="preserve"> while soldering.</w:t>
       </w:r>
     </w:p>
     <w:p>
@@ -628,24 +738,24 @@
           <w:sz w:val="32"/>
           <w:szCs w:val="32"/>
         </w:rPr>
+        <w:t>Equipment Relocation</w:t>
+      </w:r>
+    </w:p>
+    <w:p>
+      <w:pPr>
+        <w:spacing w:after="160"/>
+        <w:rPr>
+          <w:rFonts w:ascii="Times New Roman" w:eastAsia="Times New Roman" w:hAnsi="Times New Roman" w:cs="Times New Roman"/>
+        </w:rPr>
+      </w:pPr>
+      <w:r>
+        <w:rPr>
+          <w:rFonts w:ascii="Calibri" w:eastAsia="Times New Roman" w:hAnsi="Calibri" w:cs="Calibri"/>
+          <w:color w:val="000000"/>
+          <w:sz w:val="22"/>
+          <w:szCs w:val="22"/>
+        </w:rPr>
         <w:lastRenderedPageBreak/>
-        <w:t>Equipment Relocation</w:t>
-      </w:r>
-    </w:p>
-    <w:p>
-      <w:pPr>
-        <w:spacing w:after="160"/>
-        <w:rPr>
-          <w:rFonts w:ascii="Times New Roman" w:eastAsia="Times New Roman" w:hAnsi="Times New Roman" w:cs="Times New Roman"/>
-        </w:rPr>
-      </w:pPr>
-      <w:r>
-        <w:rPr>
-          <w:rFonts w:ascii="Calibri" w:eastAsia="Times New Roman" w:hAnsi="Calibri" w:cs="Calibri"/>
-          <w:color w:val="000000"/>
-          <w:sz w:val="22"/>
-          <w:szCs w:val="22"/>
-        </w:rPr>
         <w:t>Students may move instruments from one bench to another if that instrument is not currently being used by another student. Return to original location when done.</w:t>
       </w:r>
     </w:p>
@@ -818,7 +928,27 @@
           <w:sz w:val="22"/>
           <w:szCs w:val="22"/>
         </w:rPr>
-        <w:t>The AMP Lab contains a dedicated workbench for such purpose. It has a wooden top and is located along the wall in front of the advanced soldering room.</w:t>
+        <w:t xml:space="preserve">The AMP Lab contains a dedicated workbench for </w:t>
+      </w:r>
+      <w:proofErr w:type="gramStart"/>
+      <w:r>
+        <w:rPr>
+          <w:rFonts w:ascii="Calibri" w:eastAsia="Times New Roman" w:hAnsi="Calibri" w:cs="Calibri"/>
+          <w:color w:val="000000"/>
+          <w:sz w:val="22"/>
+          <w:szCs w:val="22"/>
+        </w:rPr>
+        <w:t>such</w:t>
+      </w:r>
+      <w:proofErr w:type="gramEnd"/>
+      <w:r>
+        <w:rPr>
+          <w:rFonts w:ascii="Calibri" w:eastAsia="Times New Roman" w:hAnsi="Calibri" w:cs="Calibri"/>
+          <w:color w:val="000000"/>
+          <w:sz w:val="22"/>
+          <w:szCs w:val="22"/>
+        </w:rPr>
+        <w:t xml:space="preserve"> purpose. It has a wooden top and is located along the wall in front of the advanced soldering room.</w:t>
       </w:r>
     </w:p>
     <w:p>
@@ -905,7 +1035,7 @@
 </file>
 
 <file path=word/numbering.xml><?xml version="1.0" encoding="utf-8"?>
-<w:numbering xmlns:wpc="http://schemas.microsoft.com/office/word/2010/wordprocessingCanvas" xmlns:cx="http://schemas.microsoft.com/office/drawing/2014/chartex" xmlns:cx1="http://schemas.microsoft.com/office/drawing/2015/9/8/chartex" xmlns:cx2="http://schemas.microsoft.com/office/drawing/2015/10/21/chartex" xmlns:cx3="http://schemas.microsoft.com/office/drawing/2016/5/9/chartex" xmlns:cx4="http://schemas.microsoft.com/office/drawing/2016/5/10/chartex" xmlns:cx5="http://schemas.microsoft.com/office/drawing/2016/5/11/chartex" xmlns:cx6="http://schemas.microsoft.com/office/drawing/2016/5/12/chartex" xmlns:cx7="http://schemas.microsoft.com/office/drawing/2016/5/13/chartex" xmlns:cx8="http://schemas.microsoft.com/office/drawing/2016/5/14/chartex" xmlns:mc="http://schemas.openxmlformats.org/markup-compatibility/2006" xmlns:aink="http://schemas.microsoft.com/office/drawing/2016/ink" xmlns:am3d="http://schemas.microsoft.com/office/drawing/2017/model3d" xmlns:o="urn:schemas-microsoft-com:office:office" xmlns:r="http://schemas.openxmlformats.org/officeDocument/2006/relationships" xmlns:m="http://schemas.openxmlformats.org/officeDocument/2006/math" xmlns:v="urn:schemas-microsoft-com:vml" xmlns:wp14="http://schemas.microsoft.com/office/word/2010/wordprocessingDrawing" xmlns:wp="http://schemas.openxmlformats.org/drawingml/2006/wordprocessingDrawing" xmlns:w10="urn:schemas-microsoft-com:office:word" xmlns:w="http://schemas.openxmlformats.org/wordprocessingml/2006/main" xmlns:w14="http://schemas.microsoft.com/office/word/2010/wordml" xmlns:w15="http://schemas.microsoft.com/office/word/2012/wordml" xmlns:w16cid="http://schemas.microsoft.com/office/word/2016/wordml/cid" xmlns:w16se="http://schemas.microsoft.com/office/word/2015/wordml/symex" xmlns:wpg="http://schemas.microsoft.com/office/word/2010/wordprocessingGroup" xmlns:wpi="http://schemas.microsoft.com/office/word/2010/wordprocessingInk" xmlns:wne="http://schemas.microsoft.com/office/word/2006/wordml" xmlns:wps="http://schemas.microsoft.com/office/word/2010/wordprocessingShape" mc:Ignorable="w14 w15 w16se w16cid wp14">
+<w:numbering xmlns:wpc="http://schemas.microsoft.com/office/word/2010/wordprocessingCanvas" xmlns:cx="http://schemas.microsoft.com/office/drawing/2014/chartex" xmlns:cx1="http://schemas.microsoft.com/office/drawing/2015/9/8/chartex" xmlns:cx2="http://schemas.microsoft.com/office/drawing/2015/10/21/chartex" xmlns:cx3="http://schemas.microsoft.com/office/drawing/2016/5/9/chartex" xmlns:cx4="http://schemas.microsoft.com/office/drawing/2016/5/10/chartex" xmlns:cx5="http://schemas.microsoft.com/office/drawing/2016/5/11/chartex" xmlns:cx6="http://schemas.microsoft.com/office/drawing/2016/5/12/chartex" xmlns:cx7="http://schemas.microsoft.com/office/drawing/2016/5/13/chartex" xmlns:cx8="http://schemas.microsoft.com/office/drawing/2016/5/14/chartex" xmlns:mc="http://schemas.openxmlformats.org/markup-compatibility/2006" xmlns:aink="http://schemas.microsoft.com/office/drawing/2016/ink" xmlns:am3d="http://schemas.microsoft.com/office/drawing/2017/model3d" xmlns:o="urn:schemas-microsoft-com:office:office" xmlns:oel="http://schemas.microsoft.com/office/2019/extlst" xmlns:r="http://schemas.openxmlformats.org/officeDocument/2006/relationships" xmlns:m="http://schemas.openxmlformats.org/officeDocument/2006/math" xmlns:v="urn:schemas-microsoft-com:vml" xmlns:wp14="http://schemas.microsoft.com/office/word/2010/wordprocessingDrawing" xmlns:wp="http://schemas.openxmlformats.org/drawingml/2006/wordprocessingDrawing" xmlns:w10="urn:schemas-microsoft-com:office:word" xmlns:w="http://schemas.openxmlformats.org/wordprocessingml/2006/main" xmlns:w14="http://schemas.microsoft.com/office/word/2010/wordml" xmlns:w15="http://schemas.microsoft.com/office/word/2012/wordml" xmlns:w16cex="http://schemas.microsoft.com/office/word/2018/wordml/cex" xmlns:w16cid="http://schemas.microsoft.com/office/word/2016/wordml/cid" xmlns:w16="http://schemas.microsoft.com/office/word/2018/wordml" xmlns:w16sdtdh="http://schemas.microsoft.com/office/word/2020/wordml/sdtdatahash" xmlns:w16se="http://schemas.microsoft.com/office/word/2015/wordml/symex" xmlns:wpg="http://schemas.microsoft.com/office/word/2010/wordprocessingGroup" xmlns:wpi="http://schemas.microsoft.com/office/word/2010/wordprocessingInk" xmlns:wne="http://schemas.microsoft.com/office/word/2006/wordml" xmlns:wps="http://schemas.microsoft.com/office/word/2010/wordprocessingShape" mc:Ignorable="w14 w15 w16se w16cid w16 w16cex w16sdtdh wp14">
   <w:abstractNum w:abstractNumId="0" w15:restartNumberingAfterBreak="0">
     <w:nsid w:val="05AD6E3A"/>
     <w:multiLevelType w:val="multilevel"/>
@@ -1353,20 +1483,20 @@
       </w:rPr>
     </w:lvl>
   </w:abstractNum>
-  <w:num w:numId="1">
+  <w:num w:numId="1" w16cid:durableId="968823956">
     <w:abstractNumId w:val="1"/>
   </w:num>
-  <w:num w:numId="2">
+  <w:num w:numId="2" w16cid:durableId="938949807">
     <w:abstractNumId w:val="0"/>
   </w:num>
-  <w:num w:numId="3">
+  <w:num w:numId="3" w16cid:durableId="1753618633">
     <w:abstractNumId w:val="2"/>
   </w:num>
 </w:numbering>
 </file>
 
 <file path=word/styles.xml><?xml version="1.0" encoding="utf-8"?>
-<w:styles xmlns:mc="http://schemas.openxmlformats.org/markup-compatibility/2006" xmlns:r="http://schemas.openxmlformats.org/officeDocument/2006/relationships" xmlns:w="http://schemas.openxmlformats.org/wordprocessingml/2006/main" xmlns:w14="http://schemas.microsoft.com/office/word/2010/wordml" xmlns:w15="http://schemas.microsoft.com/office/word/2012/wordml" xmlns:w16cid="http://schemas.microsoft.com/office/word/2016/wordml/cid" xmlns:w16se="http://schemas.microsoft.com/office/word/2015/wordml/symex" mc:Ignorable="w14 w15 w16se w16cid">
+<w:styles xmlns:mc="http://schemas.openxmlformats.org/markup-compatibility/2006" xmlns:r="http://schemas.openxmlformats.org/officeDocument/2006/relationships" xmlns:w="http://schemas.openxmlformats.org/wordprocessingml/2006/main" xmlns:w14="http://schemas.microsoft.com/office/word/2010/wordml" xmlns:w15="http://schemas.microsoft.com/office/word/2012/wordml" xmlns:w16cex="http://schemas.microsoft.com/office/word/2018/wordml/cex" xmlns:w16cid="http://schemas.microsoft.com/office/word/2016/wordml/cid" xmlns:w16="http://schemas.microsoft.com/office/word/2018/wordml" xmlns:w16sdtdh="http://schemas.microsoft.com/office/word/2020/wordml/sdtdatahash" xmlns:w16se="http://schemas.microsoft.com/office/word/2015/wordml/symex" mc:Ignorable="w14 w15 w16se w16cid w16 w16cex w16sdtdh">
   <w:docDefaults>
     <w:rPrDefault>
       <w:rPr>
@@ -1378,7 +1508,7 @@
     </w:rPrDefault>
     <w:pPrDefault/>
   </w:docDefaults>
-  <w:latentStyles w:defLockedState="0" w:defUIPriority="99" w:defSemiHidden="0" w:defUnhideWhenUsed="0" w:defQFormat="0" w:count="375">
+  <w:latentStyles w:defLockedState="0" w:defUIPriority="99" w:defSemiHidden="0" w:defUnhideWhenUsed="0" w:defQFormat="0" w:count="376">
     <w:lsdException w:name="Normal" w:uiPriority="0" w:qFormat="1"/>
     <w:lsdException w:name="heading 1" w:uiPriority="9" w:qFormat="1"/>
     <w:lsdException w:name="heading 2" w:semiHidden="1" w:uiPriority="9" w:unhideWhenUsed="1" w:qFormat="1"/>
@@ -1752,6 +1882,7 @@
     <w:lsdException w:name="List Table 7 Colorful Accent 6" w:uiPriority="52"/>
     <w:lsdException w:name="Mention" w:semiHidden="1" w:unhideWhenUsed="1"/>
     <w:lsdException w:name="Smart Hyperlink" w:semiHidden="1" w:unhideWhenUsed="1"/>
+    <w:lsdException w:name="Smart Link" w:semiHidden="1" w:unhideWhenUsed="1"/>
   </w:latentStyles>
   <w:style w:type="paragraph" w:default="1" w:styleId="Normal">
     <w:name w:val="Normal"/>

</xml_diff>